<commit_message>
Added Drag & Drop Functionality
</commit_message>
<xml_diff>
--- a/FlowState Project Concept.docx
+++ b/FlowState Project Concept.docx
@@ -50,8 +50,16 @@
         <w:rPr>
           <w:rFonts w:ascii="Aptos" w:hAnsi="Aptos"/>
         </w:rPr>
-        <w:t xml:space="preserve"> FlowState</w:t>
-      </w:r>
+        <w:t xml:space="preserve"> </w:t>
+      </w:r>
+      <w:proofErr w:type="spellStart"/>
+      <w:r>
+        <w:rPr>
+          <w:rFonts w:ascii="Aptos" w:hAnsi="Aptos"/>
+        </w:rPr>
+        <w:t>FlowState</w:t>
+      </w:r>
+      <w:proofErr w:type="spellEnd"/>
     </w:p>
     <w:p>
       <w:pPr>
@@ -78,7 +86,21 @@
         <w:rPr>
           <w:rFonts w:ascii="Aptos" w:hAnsi="Aptos"/>
         </w:rPr>
-        <w:t xml:space="preserve"> FlowState is an interactive to-do list website where users can add, delete, mark tasks as complete, and reorder them using drag and drop.</w:t>
+        <w:t xml:space="preserve"> </w:t>
+      </w:r>
+      <w:proofErr w:type="spellStart"/>
+      <w:r>
+        <w:rPr>
+          <w:rFonts w:ascii="Aptos" w:hAnsi="Aptos"/>
+        </w:rPr>
+        <w:t>FlowState</w:t>
+      </w:r>
+      <w:proofErr w:type="spellEnd"/>
+      <w:r>
+        <w:rPr>
+          <w:rFonts w:ascii="Aptos" w:hAnsi="Aptos"/>
+        </w:rPr>
+        <w:t xml:space="preserve"> is an interactive to-do list website where users can add, delete, mark tasks as complete, and reorder them using drag and drop.</w:t>
       </w:r>
     </w:p>
     <w:p>
@@ -834,13 +856,7 @@
         <w:rPr>
           <w:rFonts w:ascii="Aptos" w:hAnsi="Aptos"/>
         </w:rPr>
-        <w:t xml:space="preserve"> </w:t>
-      </w:r>
-      <w:r>
-        <w:rPr>
-          <w:rFonts w:ascii="Aptos" w:hAnsi="Aptos"/>
-        </w:rPr>
-        <w:t xml:space="preserve"> </w:t>
+        <w:t xml:space="preserve">  </w:t>
       </w:r>
       <w:r>
         <w:rPr>
@@ -882,13 +898,7 @@
         <w:rPr>
           <w:rFonts w:ascii="Aptos" w:hAnsi="Aptos"/>
         </w:rPr>
-        <w:t xml:space="preserve"> </w:t>
-      </w:r>
-      <w:r>
-        <w:rPr>
-          <w:rFonts w:ascii="Aptos" w:hAnsi="Aptos"/>
-        </w:rPr>
-        <w:t xml:space="preserve"> </w:t>
+        <w:t xml:space="preserve">  </w:t>
       </w:r>
       <w:r>
         <w:rPr>
@@ -930,13 +940,7 @@
         <w:rPr>
           <w:rFonts w:ascii="Aptos" w:hAnsi="Aptos"/>
         </w:rPr>
-        <w:t xml:space="preserve"> </w:t>
-      </w:r>
-      <w:r>
-        <w:rPr>
-          <w:rFonts w:ascii="Aptos" w:hAnsi="Aptos"/>
-        </w:rPr>
-        <w:t xml:space="preserve"> </w:t>
+        <w:t xml:space="preserve">  </w:t>
       </w:r>
       <w:r>
         <w:rPr>
@@ -1002,7 +1006,7 @@
           </w:rPr>
           <w:id w:val="-1167169736"/>
           <w14:checkbox>
-            <w14:checked w14:val="0"/>
+            <w14:checked w14:val="1"/>
             <w14:checkedState w14:val="0052" w14:font="Wingdings 2"/>
             <w14:uncheckedState w14:val="2610" w14:font="MS Gothic"/>
           </w14:checkbox>
@@ -1010,9 +1014,9 @@
         <w:sdtContent>
           <w:r>
             <w:rPr>
-              <w:rFonts w:ascii="MS Gothic" w:eastAsia="MS Gothic" w:hAnsi="MS Gothic" w:hint="eastAsia"/>
+              <w:rFonts w:ascii="Aptos" w:hAnsi="Aptos"/>
             </w:rPr>
-            <w:t>☐</w:t>
+            <w:sym w:font="Wingdings 2" w:char="F052"/>
           </w:r>
         </w:sdtContent>
       </w:sdt>
@@ -1020,13 +1024,7 @@
         <w:rPr>
           <w:rFonts w:ascii="Aptos" w:hAnsi="Aptos"/>
         </w:rPr>
-        <w:t xml:space="preserve"> </w:t>
-      </w:r>
-      <w:r>
-        <w:rPr>
-          <w:rFonts w:ascii="Aptos" w:hAnsi="Aptos"/>
-        </w:rPr>
-        <w:t xml:space="preserve"> </w:t>
+        <w:t xml:space="preserve">  </w:t>
       </w:r>
       <w:r>
         <w:rPr>
@@ -1104,13 +1102,7 @@
         <w:rPr>
           <w:rFonts w:ascii="Aptos" w:hAnsi="Aptos"/>
         </w:rPr>
-        <w:t xml:space="preserve"> </w:t>
-      </w:r>
-      <w:r>
-        <w:rPr>
-          <w:rFonts w:ascii="Aptos" w:hAnsi="Aptos"/>
-        </w:rPr>
-        <w:t xml:space="preserve"> </w:t>
+        <w:t xml:space="preserve">  </w:t>
       </w:r>
       <w:r>
         <w:rPr>
@@ -1164,13 +1156,7 @@
         <w:rPr>
           <w:rFonts w:ascii="Aptos" w:hAnsi="Aptos"/>
         </w:rPr>
-        <w:t xml:space="preserve"> </w:t>
-      </w:r>
-      <w:r>
-        <w:rPr>
-          <w:rFonts w:ascii="Aptos" w:hAnsi="Aptos"/>
-        </w:rPr>
-        <w:t xml:space="preserve"> </w:t>
+        <w:t xml:space="preserve">  </w:t>
       </w:r>
       <w:r>
         <w:rPr>
@@ -1218,13 +1204,7 @@
         <w:rPr>
           <w:rFonts w:ascii="Aptos" w:hAnsi="Aptos"/>
         </w:rPr>
-        <w:t xml:space="preserve"> </w:t>
-      </w:r>
-      <w:r>
-        <w:rPr>
-          <w:rFonts w:ascii="Aptos" w:hAnsi="Aptos"/>
-        </w:rPr>
-        <w:t xml:space="preserve"> </w:t>
+        <w:t xml:space="preserve">  </w:t>
       </w:r>
       <w:r>
         <w:rPr>
@@ -1266,13 +1246,7 @@
         <w:rPr>
           <w:rFonts w:ascii="Aptos" w:hAnsi="Aptos"/>
         </w:rPr>
-        <w:t xml:space="preserve"> </w:t>
-      </w:r>
-      <w:r>
-        <w:rPr>
-          <w:rFonts w:ascii="Aptos" w:hAnsi="Aptos"/>
-        </w:rPr>
-        <w:t xml:space="preserve"> </w:t>
+        <w:t xml:space="preserve">  </w:t>
       </w:r>
       <w:r>
         <w:rPr>
@@ -1297,7 +1271,7 @@
     <mc:AlternateContent>
       <mc:Choice Requires="v">
         <w:pict>
-          <v:shapetype w14:anchorId="70D726BE" id="_x0000_t75" coordsize="21600,21600" o:spt="75" o:preferrelative="t" path="m@4@5l@4@11@9@11@9@5xe" filled="f" stroked="f">
+          <v:shapetype w14:anchorId="3851E33E" id="_x0000_t75" coordsize="21600,21600" o:spt="75" o:preferrelative="t" path="m@4@5l@4@11@9@11@9@5xe" filled="f" stroked="f">
             <v:stroke joinstyle="miter"/>
             <v:formulas>
               <v:f eqn="if lineDrawn pixelLineWidth 0"/>
@@ -1323,10 +1297,10 @@
       </mc:Choice>
       <mc:Fallback>
         <w:drawing>
-          <wp:inline distT="0" distB="0" distL="0" distR="0" wp14:anchorId="1340DBA8" wp14:editId="3A378769">
+          <wp:inline distT="0" distB="0" distL="0" distR="0" wp14:anchorId="4ED08F38" wp14:editId="32132678">
             <wp:extent cx="142875" cy="142875"/>
             <wp:effectExtent l="0" t="0" r="9525" b="9525"/>
-            <wp:docPr id="590290063" name="Picture 1" descr="C:\Users\CHARRY~1\AppData\Local\Temp\msoCD7B.tmp"/>
+            <wp:docPr id="730513125" name="Picture 1" descr="C:\Users\CHARRY~1\AppData\Local\Temp\msoCD7B.tmp"/>
             <wp:cNvGraphicFramePr>
               <a:graphicFrameLocks xmlns:a="http://schemas.openxmlformats.org/drawingml/2006/main" noChangeAspect="1"/>
             </wp:cNvGraphicFramePr>
@@ -7957,6 +7931,7 @@
   <w:style w:type="character" w:default="1" w:styleId="DefaultParagraphFont">
     <w:name w:val="Default Paragraph Font"/>
     <w:uiPriority w:val="1"/>
+    <w:semiHidden/>
     <w:unhideWhenUsed/>
   </w:style>
   <w:style w:type="table" w:default="1" w:styleId="TableNormal">

</xml_diff>

<commit_message>
Added Function to Edit Task Content
</commit_message>
<xml_diff>
--- a/FlowState Project Concept.docx
+++ b/FlowState Project Concept.docx
@@ -1084,7 +1084,7 @@
           </w:rPr>
           <w:id w:val="553207694"/>
           <w14:checkbox>
-            <w14:checked w14:val="0"/>
+            <w14:checked w14:val="1"/>
             <w14:checkedState w14:val="0052" w14:font="Wingdings 2"/>
             <w14:uncheckedState w14:val="2610" w14:font="MS Gothic"/>
           </w14:checkbox>
@@ -1092,9 +1092,9 @@
         <w:sdtContent>
           <w:r>
             <w:rPr>
-              <w:rFonts w:ascii="MS Gothic" w:eastAsia="MS Gothic" w:hAnsi="MS Gothic" w:hint="eastAsia"/>
+              <w:rFonts w:ascii="Aptos" w:hAnsi="Aptos"/>
             </w:rPr>
-            <w:t>☐</w:t>
+            <w:sym w:font="Wingdings 2" w:char="F052"/>
           </w:r>
         </w:sdtContent>
       </w:sdt>
@@ -1271,7 +1271,7 @@
     <mc:AlternateContent>
       <mc:Choice Requires="v">
         <w:pict>
-          <v:shapetype w14:anchorId="3851E33E" id="_x0000_t75" coordsize="21600,21600" o:spt="75" o:preferrelative="t" path="m@4@5l@4@11@9@11@9@5xe" filled="f" stroked="f">
+          <v:shapetype w14:anchorId="41424DB0" id="_x0000_t75" coordsize="21600,21600" o:spt="75" o:preferrelative="t" path="m@4@5l@4@11@9@11@9@5xe" filled="f" stroked="f">
             <v:stroke joinstyle="miter"/>
             <v:formulas>
               <v:f eqn="if lineDrawn pixelLineWidth 0"/>
@@ -1297,10 +1297,10 @@
       </mc:Choice>
       <mc:Fallback>
         <w:drawing>
-          <wp:inline distT="0" distB="0" distL="0" distR="0" wp14:anchorId="4ED08F38" wp14:editId="32132678">
+          <wp:inline distT="0" distB="0" distL="0" distR="0" wp14:anchorId="4D4E18B5" wp14:editId="4816B03E">
             <wp:extent cx="142875" cy="142875"/>
             <wp:effectExtent l="0" t="0" r="9525" b="9525"/>
-            <wp:docPr id="730513125" name="Picture 1" descr="C:\Users\CHARRY~1\AppData\Local\Temp\msoCD7B.tmp"/>
+            <wp:docPr id="1449007073" name="Picture 1" descr="C:\Users\CHARRY~1\AppData\Local\Temp\msoCD7B.tmp"/>
             <wp:cNvGraphicFramePr>
               <a:graphicFrameLocks xmlns:a="http://schemas.openxmlformats.org/drawingml/2006/main" noChangeAspect="1"/>
             </wp:cNvGraphicFramePr>

</xml_diff>

<commit_message>
Added button to delete all tasks
</commit_message>
<xml_diff>
--- a/FlowState Project Concept.docx
+++ b/FlowState Project Concept.docx
@@ -1138,7 +1138,7 @@
           </w:rPr>
           <w:id w:val="488682306"/>
           <w14:checkbox>
-            <w14:checked w14:val="0"/>
+            <w14:checked w14:val="1"/>
             <w14:checkedState w14:val="0052" w14:font="Wingdings 2"/>
             <w14:uncheckedState w14:val="2610" w14:font="MS Gothic"/>
           </w14:checkbox>
@@ -1146,9 +1146,9 @@
         <w:sdtContent>
           <w:r>
             <w:rPr>
-              <w:rFonts w:ascii="MS Gothic" w:eastAsia="MS Gothic" w:hAnsi="MS Gothic" w:hint="eastAsia"/>
+              <w:rFonts w:ascii="Aptos" w:hAnsi="Aptos"/>
             </w:rPr>
-            <w:t>☐</w:t>
+            <w:sym w:font="Wingdings 2" w:char="F052"/>
           </w:r>
         </w:sdtContent>
       </w:sdt>
@@ -1271,7 +1271,7 @@
     <mc:AlternateContent>
       <mc:Choice Requires="v">
         <w:pict>
-          <v:shapetype w14:anchorId="41424DB0" id="_x0000_t75" coordsize="21600,21600" o:spt="75" o:preferrelative="t" path="m@4@5l@4@11@9@11@9@5xe" filled="f" stroked="f">
+          <v:shapetype w14:anchorId="09CCC466" id="_x0000_t75" coordsize="21600,21600" o:spt="75" o:preferrelative="t" path="m@4@5l@4@11@9@11@9@5xe" filled="f" stroked="f">
             <v:stroke joinstyle="miter"/>
             <v:formulas>
               <v:f eqn="if lineDrawn pixelLineWidth 0"/>
@@ -1297,10 +1297,10 @@
       </mc:Choice>
       <mc:Fallback>
         <w:drawing>
-          <wp:inline distT="0" distB="0" distL="0" distR="0" wp14:anchorId="4D4E18B5" wp14:editId="4816B03E">
+          <wp:inline distT="0" distB="0" distL="0" distR="0" wp14:anchorId="0E8E4380" wp14:editId="02C05023">
             <wp:extent cx="142875" cy="142875"/>
             <wp:effectExtent l="0" t="0" r="9525" b="9525"/>
-            <wp:docPr id="1449007073" name="Picture 1" descr="C:\Users\CHARRY~1\AppData\Local\Temp\msoCD7B.tmp"/>
+            <wp:docPr id="1500321665" name="Picture 1" descr="C:\Users\CHARRY~1\AppData\Local\Temp\msoCD7B.tmp"/>
             <wp:cNvGraphicFramePr>
               <a:graphicFrameLocks xmlns:a="http://schemas.openxmlformats.org/drawingml/2006/main" noChangeAspect="1"/>
             </wp:cNvGraphicFramePr>

</xml_diff>

<commit_message>
Added function to set priority
</commit_message>
<xml_diff>
--- a/FlowState Project Concept.docx
+++ b/FlowState Project Concept.docx
@@ -1186,7 +1186,7 @@
           </w:rPr>
           <w:id w:val="-1166089934"/>
           <w14:checkbox>
-            <w14:checked w14:val="0"/>
+            <w14:checked w14:val="1"/>
             <w14:checkedState w14:val="0052" w14:font="Wingdings 2"/>
             <w14:uncheckedState w14:val="2610" w14:font="MS Gothic"/>
           </w14:checkbox>
@@ -1194,9 +1194,9 @@
         <w:sdtContent>
           <w:r>
             <w:rPr>
-              <w:rFonts w:ascii="MS Gothic" w:eastAsia="MS Gothic" w:hAnsi="MS Gothic" w:hint="eastAsia"/>
+              <w:rFonts w:ascii="Aptos" w:hAnsi="Aptos"/>
             </w:rPr>
-            <w:t>☐</w:t>
+            <w:sym w:font="Wingdings 2" w:char="F052"/>
           </w:r>
         </w:sdtContent>
       </w:sdt>
@@ -1228,7 +1228,7 @@
           </w:rPr>
           <w:id w:val="1743917836"/>
           <w14:checkbox>
-            <w14:checked w14:val="0"/>
+            <w14:checked w14:val="1"/>
             <w14:checkedState w14:val="0052" w14:font="Wingdings 2"/>
             <w14:uncheckedState w14:val="2610" w14:font="MS Gothic"/>
           </w14:checkbox>
@@ -1236,9 +1236,9 @@
         <w:sdtContent>
           <w:r>
             <w:rPr>
-              <w:rFonts w:ascii="MS Gothic" w:eastAsia="MS Gothic" w:hAnsi="MS Gothic" w:hint="eastAsia"/>
+              <w:rFonts w:ascii="Aptos" w:hAnsi="Aptos"/>
             </w:rPr>
-            <w:t>☐</w:t>
+            <w:sym w:font="Wingdings 2" w:char="F052"/>
           </w:r>
         </w:sdtContent>
       </w:sdt>
@@ -1271,7 +1271,7 @@
     <mc:AlternateContent>
       <mc:Choice Requires="v">
         <w:pict>
-          <v:shapetype w14:anchorId="09CCC466" id="_x0000_t75" coordsize="21600,21600" o:spt="75" o:preferrelative="t" path="m@4@5l@4@11@9@11@9@5xe" filled="f" stroked="f">
+          <v:shapetype w14:anchorId="2961D9DE" id="_x0000_t75" coordsize="21600,21600" o:spt="75" o:preferrelative="t" path="m@4@5l@4@11@9@11@9@5xe" filled="f" stroked="f">
             <v:stroke joinstyle="miter"/>
             <v:formulas>
               <v:f eqn="if lineDrawn pixelLineWidth 0"/>
@@ -1297,10 +1297,10 @@
       </mc:Choice>
       <mc:Fallback>
         <w:drawing>
-          <wp:inline distT="0" distB="0" distL="0" distR="0" wp14:anchorId="0E8E4380" wp14:editId="02C05023">
+          <wp:inline distT="0" distB="0" distL="0" distR="0" wp14:anchorId="1C129B28" wp14:editId="10D714B7">
             <wp:extent cx="142875" cy="142875"/>
             <wp:effectExtent l="0" t="0" r="9525" b="9525"/>
-            <wp:docPr id="1500321665" name="Picture 1" descr="C:\Users\CHARRY~1\AppData\Local\Temp\msoCD7B.tmp"/>
+            <wp:docPr id="1890241253" name="Picture 1" descr="C:\Users\CHARRY~1\AppData\Local\Temp\msoCD7B.tmp"/>
             <wp:cNvGraphicFramePr>
               <a:graphicFrameLocks xmlns:a="http://schemas.openxmlformats.org/drawingml/2006/main" noChangeAspect="1"/>
             </wp:cNvGraphicFramePr>

</xml_diff>

<commit_message>
Added UI Checklist 2 > > Co-authored-by: MuffinCoconut <sayson.carl_jasper@hnu.edu.ph> > Co-authored-by: chandattebayo <alangilan.christian@hnu.edu.ph>
</commit_message>
<xml_diff>
--- a/FlowState Project Concept.docx
+++ b/FlowState Project Concept.docx
@@ -1256,7 +1256,7 @@
           <w:b/>
           <w:bCs/>
         </w:rPr>
-        <w:t>User Interface (UI) Checklist:</w:t>
+        <w:t>User Interface Checklist:</w:t>
       </w:r>
     </w:p>
     <w:p>
@@ -1292,13 +1292,7 @@
         <w:rPr>
           <w:rFonts w:ascii="Aptos" w:hAnsi="Aptos"/>
         </w:rPr>
-        <w:t xml:space="preserve">  </w:t>
-      </w:r>
-      <w:r>
-        <w:rPr>
-          <w:rFonts w:ascii="Aptos" w:hAnsi="Aptos"/>
-        </w:rPr>
-        <w:t>Landing Page</w:t>
+        <w:t xml:space="preserve">  Landing Page</w:t>
       </w:r>
     </w:p>
     <w:p>
@@ -1334,13 +1328,7 @@
         <w:rPr>
           <w:rFonts w:ascii="Aptos" w:hAnsi="Aptos"/>
         </w:rPr>
-        <w:t xml:space="preserve">  </w:t>
-      </w:r>
-      <w:r>
-        <w:rPr>
-          <w:rFonts w:ascii="Aptos" w:hAnsi="Aptos"/>
-        </w:rPr>
-        <w:t>Registration Page</w:t>
+        <w:t xml:space="preserve">  Registration Page</w:t>
       </w:r>
     </w:p>
     <w:p>
@@ -1376,13 +1364,7 @@
         <w:rPr>
           <w:rFonts w:ascii="Aptos" w:hAnsi="Aptos"/>
         </w:rPr>
-        <w:t xml:space="preserve">  </w:t>
-      </w:r>
-      <w:r>
-        <w:rPr>
-          <w:rFonts w:ascii="Aptos" w:hAnsi="Aptos"/>
-        </w:rPr>
-        <w:t>Log-In Page</w:t>
+        <w:t xml:space="preserve">  Log-In Page</w:t>
       </w:r>
     </w:p>
     <w:p>
@@ -1418,13 +1400,7 @@
         <w:rPr>
           <w:rFonts w:ascii="Aptos" w:hAnsi="Aptos"/>
         </w:rPr>
-        <w:t xml:space="preserve">  </w:t>
-      </w:r>
-      <w:r>
-        <w:rPr>
-          <w:rFonts w:ascii="Aptos" w:hAnsi="Aptos"/>
-        </w:rPr>
-        <w:t>Home Page</w:t>
+        <w:t xml:space="preserve">  Home Page</w:t>
       </w:r>
     </w:p>
     <w:p>
@@ -1460,13 +1436,7 @@
         <w:rPr>
           <w:rFonts w:ascii="Aptos" w:hAnsi="Aptos"/>
         </w:rPr>
-        <w:t xml:space="preserve">  </w:t>
-      </w:r>
-      <w:r>
-        <w:rPr>
-          <w:rFonts w:ascii="Aptos" w:hAnsi="Aptos"/>
-        </w:rPr>
-        <w:t>Daily Page</w:t>
+        <w:t xml:space="preserve">  Daily Page</w:t>
       </w:r>
     </w:p>
     <w:p>
@@ -1494,7 +1464,7 @@
     <mc:AlternateContent>
       <mc:Choice Requires="v">
         <w:pict>
-          <v:shapetype w14:anchorId="3B664912" id="_x0000_t75" coordsize="21600,21600" o:spt="75" o:preferrelative="t" path="m@4@5l@4@11@9@11@9@5xe" filled="f" stroked="f">
+          <v:shapetype w14:anchorId="1BCF49BC" id="_x0000_t75" coordsize="21600,21600" o:spt="75" o:preferrelative="t" path="m@4@5l@4@11@9@11@9@5xe" filled="f" stroked="f">
             <v:stroke joinstyle="miter"/>
             <v:formulas>
               <v:f eqn="if lineDrawn pixelLineWidth 0"/>
@@ -1520,10 +1490,10 @@
       </mc:Choice>
       <mc:Fallback>
         <w:drawing>
-          <wp:inline distT="0" distB="0" distL="0" distR="0" wp14:anchorId="0089846C" wp14:editId="36A9D031">
+          <wp:inline distT="0" distB="0" distL="0" distR="0" wp14:anchorId="2E446891" wp14:editId="116C5A7F">
             <wp:extent cx="142875" cy="142875"/>
             <wp:effectExtent l="0" t="0" r="9525" b="9525"/>
-            <wp:docPr id="1172090634" name="Picture 1" descr="C:\Users\CHARRY~1\AppData\Local\Temp\msoCD7B.tmp"/>
+            <wp:docPr id="1014400212" name="Picture 1" descr="C:\Users\CHARRY~1\AppData\Local\Temp\msoCD7B.tmp"/>
             <wp:cNvGraphicFramePr>
               <a:graphicFrameLocks xmlns:a="http://schemas.openxmlformats.org/drawingml/2006/main" noChangeAspect="1"/>
             </wp:cNvGraphicFramePr>

</xml_diff>

<commit_message>
Added Daily Page UI
</commit_message>
<xml_diff>
--- a/FlowState Project Concept.docx
+++ b/FlowState Project Concept.docx
@@ -50,8 +50,16 @@
         <w:rPr>
           <w:rFonts w:ascii="Aptos" w:hAnsi="Aptos"/>
         </w:rPr>
-        <w:t xml:space="preserve"> FlowState</w:t>
-      </w:r>
+        <w:t xml:space="preserve"> </w:t>
+      </w:r>
+      <w:proofErr w:type="spellStart"/>
+      <w:r>
+        <w:rPr>
+          <w:rFonts w:ascii="Aptos" w:hAnsi="Aptos"/>
+        </w:rPr>
+        <w:t>FlowState</w:t>
+      </w:r>
+      <w:proofErr w:type="spellEnd"/>
     </w:p>
     <w:p>
       <w:pPr>
@@ -78,7 +86,21 @@
         <w:rPr>
           <w:rFonts w:ascii="Aptos" w:hAnsi="Aptos"/>
         </w:rPr>
-        <w:t xml:space="preserve"> FlowState is an interactive to-do list website where users can add, delete, mark tasks as complete, and reorder them using drag and drop.</w:t>
+        <w:t xml:space="preserve"> </w:t>
+      </w:r>
+      <w:proofErr w:type="spellStart"/>
+      <w:r>
+        <w:rPr>
+          <w:rFonts w:ascii="Aptos" w:hAnsi="Aptos"/>
+        </w:rPr>
+        <w:t>FlowState</w:t>
+      </w:r>
+      <w:proofErr w:type="spellEnd"/>
+      <w:r>
+        <w:rPr>
+          <w:rFonts w:ascii="Aptos" w:hAnsi="Aptos"/>
+        </w:rPr>
+        <w:t xml:space="preserve"> is an interactive to-do list website where users can add, delete, mark tasks as complete, and reorder them using drag and drop.</w:t>
       </w:r>
     </w:p>
     <w:p>
@@ -774,7 +796,7 @@
           </w:rPr>
           <w:id w:val="685483419"/>
           <w14:checkbox>
-            <w14:checked w14:val="1"/>
+            <w14:checked w14:val="0"/>
             <w14:checkedState w14:val="0052" w14:font="Wingdings 2"/>
             <w14:uncheckedState w14:val="2610" w14:font="MS Gothic"/>
           </w14:checkbox>
@@ -782,9 +804,9 @@
         <w:sdtContent>
           <w:r>
             <w:rPr>
-              <w:rFonts w:ascii="Aptos" w:hAnsi="Aptos"/>
+              <w:rFonts w:ascii="MS Gothic" w:eastAsia="MS Gothic" w:hAnsi="MS Gothic" w:hint="eastAsia"/>
             </w:rPr>
-            <w:sym w:font="Wingdings 2" w:char="F052"/>
+            <w:t>☐</w:t>
           </w:r>
         </w:sdtContent>
       </w:sdt>
@@ -816,7 +838,7 @@
           </w:rPr>
           <w:id w:val="1425767445"/>
           <w14:checkbox>
-            <w14:checked w14:val="1"/>
+            <w14:checked w14:val="0"/>
             <w14:checkedState w14:val="0052" w14:font="Wingdings 2"/>
             <w14:uncheckedState w14:val="2610" w14:font="MS Gothic"/>
           </w14:checkbox>
@@ -824,9 +846,9 @@
         <w:sdtContent>
           <w:r>
             <w:rPr>
-              <w:rFonts w:ascii="Aptos" w:hAnsi="Aptos"/>
+              <w:rFonts w:ascii="MS Gothic" w:eastAsia="MS Gothic" w:hAnsi="MS Gothic" w:hint="eastAsia"/>
             </w:rPr>
-            <w:sym w:font="Wingdings 2" w:char="F052"/>
+            <w:t>☐</w:t>
           </w:r>
         </w:sdtContent>
       </w:sdt>
@@ -1092,13 +1114,67 @@
         <w:rPr>
           <w:rFonts w:ascii="Aptos" w:hAnsi="Aptos"/>
         </w:rPr>
-        <w:t xml:space="preserve"> content</w:t>
+        <w:t xml:space="preserve"> </w:t>
+      </w:r>
+      <w:r>
+        <w:rPr>
+          <w:rFonts w:ascii="Aptos" w:hAnsi="Aptos"/>
+        </w:rPr>
+        <w:t>content</w:t>
       </w:r>
       <w:r>
         <w:rPr>
           <w:rFonts w:ascii="Aptos" w:hAnsi="Aptos"/>
         </w:rPr>
         <w:t>.</w:t>
+      </w:r>
+    </w:p>
+    <w:p>
+      <w:pPr>
+        <w:spacing w:after="0" w:line="305" w:lineRule="auto"/>
+        <w:ind w:firstLine="720"/>
+        <w:rPr>
+          <w:rFonts w:ascii="Aptos" w:hAnsi="Aptos"/>
+        </w:rPr>
+      </w:pPr>
+      <w:sdt>
+        <w:sdtPr>
+          <w:rPr>
+            <w:rFonts w:ascii="Aptos" w:hAnsi="Aptos"/>
+          </w:rPr>
+          <w:id w:val="-737938621"/>
+          <w14:checkbox>
+            <w14:checked w14:val="1"/>
+            <w14:checkedState w14:val="0052" w14:font="Wingdings 2"/>
+            <w14:uncheckedState w14:val="2610" w14:font="MS Gothic"/>
+          </w14:checkbox>
+        </w:sdtPr>
+        <w:sdtContent>
+          <w:r>
+            <w:rPr>
+              <w:rFonts w:ascii="Aptos" w:hAnsi="Aptos"/>
+            </w:rPr>
+            <w:sym w:font="Wingdings 2" w:char="F052"/>
+          </w:r>
+        </w:sdtContent>
+      </w:sdt>
+      <w:r>
+        <w:rPr>
+          <w:rFonts w:ascii="Aptos" w:hAnsi="Aptos"/>
+        </w:rPr>
+        <w:t xml:space="preserve">  Users can edit task</w:t>
+      </w:r>
+      <w:r>
+        <w:rPr>
+          <w:rFonts w:ascii="Aptos" w:hAnsi="Aptos"/>
+        </w:rPr>
+        <w:t xml:space="preserve"> </w:t>
+      </w:r>
+      <w:r>
+        <w:rPr>
+          <w:rFonts w:ascii="Aptos" w:hAnsi="Aptos"/>
+        </w:rPr>
+        <w:t>comment.</w:t>
       </w:r>
     </w:p>
     <w:p>
@@ -1204,6 +1280,66 @@
           <w:rPr>
             <w:rFonts w:ascii="Aptos" w:hAnsi="Aptos"/>
           </w:rPr>
+          <w:id w:val="-59175165"/>
+          <w14:checkbox>
+            <w14:checked w14:val="1"/>
+            <w14:checkedState w14:val="0052" w14:font="Wingdings 2"/>
+            <w14:uncheckedState w14:val="2610" w14:font="MS Gothic"/>
+          </w14:checkbox>
+        </w:sdtPr>
+        <w:sdtContent>
+          <w:r>
+            <w:rPr>
+              <w:rFonts w:ascii="Aptos" w:hAnsi="Aptos"/>
+            </w:rPr>
+            <w:sym w:font="Wingdings 2" w:char="F052"/>
+          </w:r>
+        </w:sdtContent>
+      </w:sdt>
+      <w:r>
+        <w:rPr>
+          <w:rFonts w:ascii="Aptos" w:hAnsi="Aptos"/>
+        </w:rPr>
+        <w:t xml:space="preserve">  Users can </w:t>
+      </w:r>
+      <w:r>
+        <w:rPr>
+          <w:rFonts w:ascii="Aptos" w:hAnsi="Aptos"/>
+        </w:rPr>
+        <w:t>change</w:t>
+      </w:r>
+      <w:r>
+        <w:rPr>
+          <w:rFonts w:ascii="Aptos" w:hAnsi="Aptos"/>
+        </w:rPr>
+        <w:t xml:space="preserve"> task priority</w:t>
+      </w:r>
+      <w:r>
+        <w:rPr>
+          <w:rFonts w:ascii="Aptos" w:hAnsi="Aptos"/>
+        </w:rPr>
+        <w:t xml:space="preserve"> by clicking the indicator</w:t>
+      </w:r>
+      <w:r>
+        <w:rPr>
+          <w:rFonts w:ascii="Aptos" w:hAnsi="Aptos"/>
+        </w:rPr>
+        <w:t>.</w:t>
+      </w:r>
+    </w:p>
+    <w:p>
+      <w:pPr>
+        <w:spacing w:after="0" w:line="305" w:lineRule="auto"/>
+        <w:ind w:firstLine="720"/>
+        <w:rPr>
+          <w:rFonts w:ascii="Aptos" w:hAnsi="Aptos"/>
+        </w:rPr>
+      </w:pPr>
+      <w:sdt>
+        <w:sdtPr>
+          <w:rPr>
+            <w:rFonts w:ascii="Aptos" w:hAnsi="Aptos"/>
+          </w:rPr>
           <w:id w:val="1743917836"/>
           <w14:checkbox>
             <w14:checked w14:val="1"/>
@@ -1230,7 +1366,67 @@
         <w:rPr>
           <w:rFonts w:ascii="Aptos" w:hAnsi="Aptos"/>
         </w:rPr>
-        <w:t>Users can sort tasks by priority.</w:t>
+        <w:t xml:space="preserve">Users can sort tasks by </w:t>
+      </w:r>
+      <w:r>
+        <w:rPr>
+          <w:rFonts w:ascii="Aptos" w:hAnsi="Aptos"/>
+        </w:rPr>
+        <w:t xml:space="preserve">H-L </w:t>
+      </w:r>
+      <w:r>
+        <w:rPr>
+          <w:rFonts w:ascii="Aptos" w:hAnsi="Aptos"/>
+        </w:rPr>
+        <w:t>priority.</w:t>
+      </w:r>
+    </w:p>
+    <w:p>
+      <w:pPr>
+        <w:spacing w:after="0" w:line="305" w:lineRule="auto"/>
+        <w:ind w:firstLine="720"/>
+        <w:rPr>
+          <w:rFonts w:ascii="Aptos" w:hAnsi="Aptos"/>
+        </w:rPr>
+      </w:pPr>
+      <w:sdt>
+        <w:sdtPr>
+          <w:rPr>
+            <w:rFonts w:ascii="Aptos" w:hAnsi="Aptos"/>
+          </w:rPr>
+          <w:id w:val="1035461293"/>
+          <w14:checkbox>
+            <w14:checked w14:val="1"/>
+            <w14:checkedState w14:val="0052" w14:font="Wingdings 2"/>
+            <w14:uncheckedState w14:val="2610" w14:font="MS Gothic"/>
+          </w14:checkbox>
+        </w:sdtPr>
+        <w:sdtContent>
+          <w:r>
+            <w:rPr>
+              <w:rFonts w:ascii="Aptos" w:hAnsi="Aptos"/>
+            </w:rPr>
+            <w:sym w:font="Wingdings 2" w:char="F052"/>
+          </w:r>
+        </w:sdtContent>
+      </w:sdt>
+      <w:r>
+        <w:rPr>
+          <w:rFonts w:ascii="Aptos" w:hAnsi="Aptos"/>
+        </w:rPr>
+        <w:t xml:space="preserve">  Users can sort tasks by L</w:t>
+      </w:r>
+      <w:r>
+        <w:rPr>
+          <w:rFonts w:ascii="Aptos" w:hAnsi="Aptos"/>
+        </w:rPr>
+        <w:t>-H</w:t>
+      </w:r>
+      <w:r>
+        <w:rPr>
+          <w:rFonts w:ascii="Aptos" w:hAnsi="Aptos"/>
+        </w:rPr>
+        <w:t xml:space="preserve"> priority.</w:t>
       </w:r>
     </w:p>
     <w:p>
@@ -1274,7 +1470,7 @@
           </w:rPr>
           <w:id w:val="542099291"/>
           <w14:checkbox>
-            <w14:checked w14:val="0"/>
+            <w14:checked w14:val="1"/>
             <w14:checkedState w14:val="0052" w14:font="Wingdings 2"/>
             <w14:uncheckedState w14:val="2610" w14:font="MS Gothic"/>
           </w14:checkbox>
@@ -1282,9 +1478,9 @@
         <w:sdtContent>
           <w:r>
             <w:rPr>
-              <w:rFonts w:ascii="MS Gothic" w:eastAsia="MS Gothic" w:hAnsi="MS Gothic" w:hint="eastAsia"/>
+              <w:rFonts w:ascii="Aptos" w:hAnsi="Aptos"/>
             </w:rPr>
-            <w:t>☐</w:t>
+            <w:sym w:font="Wingdings 2" w:char="F052"/>
           </w:r>
         </w:sdtContent>
       </w:sdt>
@@ -1382,7 +1578,7 @@
           </w:rPr>
           <w:id w:val="774449357"/>
           <w14:checkbox>
-            <w14:checked w14:val="0"/>
+            <w14:checked w14:val="1"/>
             <w14:checkedState w14:val="0052" w14:font="Wingdings 2"/>
             <w14:uncheckedState w14:val="2610" w14:font="MS Gothic"/>
           </w14:checkbox>
@@ -1390,9 +1586,9 @@
         <w:sdtContent>
           <w:r>
             <w:rPr>
-              <w:rFonts w:ascii="MS Gothic" w:eastAsia="MS Gothic" w:hAnsi="MS Gothic" w:hint="eastAsia"/>
+              <w:rFonts w:ascii="Aptos" w:hAnsi="Aptos"/>
             </w:rPr>
-            <w:t>☐</w:t>
+            <w:sym w:font="Wingdings 2" w:char="F052"/>
           </w:r>
         </w:sdtContent>
       </w:sdt>
@@ -1418,7 +1614,7 @@
           </w:rPr>
           <w:id w:val="-577281089"/>
           <w14:checkbox>
-            <w14:checked w14:val="0"/>
+            <w14:checked w14:val="1"/>
             <w14:checkedState w14:val="0052" w14:font="Wingdings 2"/>
             <w14:uncheckedState w14:val="2610" w14:font="MS Gothic"/>
           </w14:checkbox>
@@ -1426,9 +1622,9 @@
         <w:sdtContent>
           <w:r>
             <w:rPr>
-              <w:rFonts w:ascii="MS Gothic" w:eastAsia="MS Gothic" w:hAnsi="MS Gothic" w:hint="eastAsia"/>
+              <w:rFonts w:ascii="Aptos" w:hAnsi="Aptos"/>
             </w:rPr>
-            <w:t>☐</w:t>
+            <w:sym w:font="Wingdings 2" w:char="F052"/>
           </w:r>
         </w:sdtContent>
       </w:sdt>
@@ -1464,7 +1660,7 @@
     <mc:AlternateContent>
       <mc:Choice Requires="v">
         <w:pict>
-          <v:shapetype w14:anchorId="1BCF49BC" id="_x0000_t75" coordsize="21600,21600" o:spt="75" o:preferrelative="t" path="m@4@5l@4@11@9@11@9@5xe" filled="f" stroked="f">
+          <v:shapetype w14:anchorId="1E9F2435" id="_x0000_t75" coordsize="21600,21600" o:spt="75" o:preferrelative="t" path="m@4@5l@4@11@9@11@9@5xe" filled="f" stroked="f">
             <v:stroke joinstyle="miter"/>
             <v:formulas>
               <v:f eqn="if lineDrawn pixelLineWidth 0"/>
@@ -1490,10 +1686,10 @@
       </mc:Choice>
       <mc:Fallback>
         <w:drawing>
-          <wp:inline distT="0" distB="0" distL="0" distR="0" wp14:anchorId="2E446891" wp14:editId="116C5A7F">
+          <wp:inline distT="0" distB="0" distL="0" distR="0" wp14:anchorId="78A8779C" wp14:editId="7201883E">
             <wp:extent cx="142875" cy="142875"/>
             <wp:effectExtent l="0" t="0" r="9525" b="9525"/>
-            <wp:docPr id="1014400212" name="Picture 1" descr="C:\Users\CHARRY~1\AppData\Local\Temp\msoCD7B.tmp"/>
+            <wp:docPr id="525482371" name="Picture 1" descr="C:\Users\CHARRY~1\AppData\Local\Temp\msoCD7B.tmp"/>
             <wp:cNvGraphicFramePr>
               <a:graphicFrameLocks xmlns:a="http://schemas.openxmlformats.org/drawingml/2006/main" noChangeAspect="1"/>
             </wp:cNvGraphicFramePr>

</xml_diff>